<commit_message>
SP1-Diseño-Diseño de la Interfaz
Realizado la definición de la interfaz al completo a través de Mockups.
</commit_message>
<xml_diff>
--- a/documentación/Memoria.docx
+++ b/documentación/Memoria.docx
@@ -1568,7 +1568,15 @@
         <w:t xml:space="preserve"> trabajador asignado, estado del servicio, observaciones y solicitud de servicio relacionada</w:t>
       </w:r>
       <w:r>
-        <w:t xml:space="preserve">. El estado del servicio puede tomar dos valores: pendiente o realizado. En relación a la factura, durante el periodo que el estado del servicio es pendiente, el atributo factura es nulo. El servicio es creado automáticamente cuando el valor del estado de la solicitud de servicio es modificado a aceptada. </w:t>
+        <w:t xml:space="preserve">. El estado del servicio puede tomar dos valores: pendiente o realizado. </w:t>
+      </w:r>
+      <w:proofErr w:type="gramStart"/>
+      <w:r>
+        <w:t>En relación a</w:t>
+      </w:r>
+      <w:proofErr w:type="gramEnd"/>
+      <w:r>
+        <w:t xml:space="preserve"> la factura, durante el periodo que el estado del servicio es pendiente, el atributo factura es nulo. El servicio es creado automáticamente cuando el valor del estado de la solicitud de servicio es modificado a aceptada. </w:t>
       </w:r>
     </w:p>
     <w:p>
@@ -1821,8 +1829,13 @@
       </w:pPr>
     </w:p>
     <w:p>
+      <w:proofErr w:type="gramStart"/>
       <w:r>
-        <w:t xml:space="preserve">La aplicación a desarrollar contiene los siguientes requisitos </w:t>
+        <w:t>La aplicación a desarrollar</w:t>
+      </w:r>
+      <w:proofErr w:type="gramEnd"/>
+      <w:r>
+        <w:t xml:space="preserve"> contiene los siguientes requisitos </w:t>
       </w:r>
       <w:r>
         <w:t xml:space="preserve">funcionales </w:t>
@@ -2182,7 +2195,23 @@
           <w:sz w:val="23"/>
           <w:szCs w:val="23"/>
         </w:rPr>
-        <w:t>Visualizar todos los servicios filtrados por fecha o por el estado del mismo.</w:t>
+        <w:t xml:space="preserve">Visualizar todos los servicios filtrados por fecha o por el estado </w:t>
+      </w:r>
+      <w:proofErr w:type="gramStart"/>
+      <w:r>
+        <w:rPr>
+          <w:sz w:val="23"/>
+          <w:szCs w:val="23"/>
+        </w:rPr>
+        <w:t>del mismo</w:t>
+      </w:r>
+      <w:proofErr w:type="gramEnd"/>
+      <w:r>
+        <w:rPr>
+          <w:sz w:val="23"/>
+          <w:szCs w:val="23"/>
+        </w:rPr>
+        <w:t>.</w:t>
       </w:r>
     </w:p>
     <w:p>
@@ -2410,7 +2439,15 @@
         </w:numPr>
       </w:pPr>
       <w:r>
-        <w:t xml:space="preserve">Eliminar un servicio del sistema, únicamente en caso de error. Un servicio no puede ser eliminado si el estado del mismo tiene el valor de realizado o si la fecha de realización es posterior a la fecha actual. </w:t>
+        <w:t xml:space="preserve">Eliminar un servicio del sistema, únicamente en caso de error. Un servicio no puede ser eliminado si el estado </w:t>
+      </w:r>
+      <w:proofErr w:type="gramStart"/>
+      <w:r>
+        <w:t>del mismo</w:t>
+      </w:r>
+      <w:proofErr w:type="gramEnd"/>
+      <w:r>
+        <w:t xml:space="preserve"> tiene el valor de realizado o si la fecha de realización es posterior a la fecha actual. </w:t>
       </w:r>
     </w:p>
     <w:p>
@@ -2671,6 +2708,7 @@
       <w:r>
         <w:t xml:space="preserve">Visualizar </w:t>
       </w:r>
+      <w:proofErr w:type="gramStart"/>
       <w:r>
         <w:t>el</w:t>
       </w:r>
@@ -2678,7 +2716,11 @@
         <w:t xml:space="preserve"> </w:t>
       </w:r>
       <w:r>
-        <w:t xml:space="preserve">ratio de solicitudes de servicio que han sido rechazadas. </w:t>
+        <w:t>ratio</w:t>
+      </w:r>
+      <w:proofErr w:type="gramEnd"/>
+      <w:r>
+        <w:t xml:space="preserve"> de solicitudes de servicio que han sido rechazadas. </w:t>
       </w:r>
     </w:p>
     <w:p>
@@ -2692,11 +2734,16 @@
       <w:r>
         <w:t xml:space="preserve">Visualizar </w:t>
       </w:r>
+      <w:proofErr w:type="gramStart"/>
       <w:r>
         <w:t>el</w:t>
       </w:r>
       <w:r>
-        <w:t xml:space="preserve"> ratio de solicitudes de servicio que están atendidas. </w:t>
+        <w:t xml:space="preserve"> ratio</w:t>
+      </w:r>
+      <w:proofErr w:type="gramEnd"/>
+      <w:r>
+        <w:t xml:space="preserve"> de solicitudes de servicio que están atendidas. </w:t>
       </w:r>
     </w:p>
     <w:p>
@@ -2901,7 +2948,21 @@
           <w:szCs w:val="24"/>
         </w:rPr>
         <w:lastRenderedPageBreak/>
-        <w:t>La aplicación debe informar a los usuarios sobre las condiciones de uso y las cookies de acuerdo a la legalidad vigente.</w:t>
+        <w:t xml:space="preserve">La aplicación debe informar a los usuarios sobre las condiciones de uso y las cookies </w:t>
+      </w:r>
+      <w:proofErr w:type="gramStart"/>
+      <w:r>
+        <w:rPr>
+          <w:szCs w:val="24"/>
+        </w:rPr>
+        <w:t>de acuerdo a</w:t>
+      </w:r>
+      <w:proofErr w:type="gramEnd"/>
+      <w:r>
+        <w:rPr>
+          <w:szCs w:val="24"/>
+        </w:rPr>
+        <w:t xml:space="preserve"> la legalidad vigente.</w:t>
       </w:r>
     </w:p>
     <w:p>
@@ -3405,7 +3466,7 @@
               <w:trPr>
                 <w:gridAfter w:val="1"/>
                 <w:wAfter w:w="36" w:type="dxa"/>
-                <w:trHeight w:val="408"/>
+                <w:trHeight w:val="458"/>
               </w:trPr>
               <w:tc>
                 <w:tcPr>
@@ -11174,7 +11235,27 @@
                 <w:sz w:val="22"/>
                 <w:lang w:eastAsia="es-ES"/>
               </w:rPr>
-              <w:t>10/12/2020 -  14/12/2020</w:t>
+              <w:t xml:space="preserve">10/12/2020 </w:t>
+            </w:r>
+            <w:proofErr w:type="gramStart"/>
+            <w:r>
+              <w:rPr>
+                <w:rFonts w:eastAsia="Times New Roman" w:cs="Arial"/>
+                <w:color w:val="000000"/>
+                <w:sz w:val="22"/>
+                <w:lang w:eastAsia="es-ES"/>
+              </w:rPr>
+              <w:t>-  14</w:t>
+            </w:r>
+            <w:proofErr w:type="gramEnd"/>
+            <w:r>
+              <w:rPr>
+                <w:rFonts w:eastAsia="Times New Roman" w:cs="Arial"/>
+                <w:color w:val="000000"/>
+                <w:sz w:val="22"/>
+                <w:lang w:eastAsia="es-ES"/>
+              </w:rPr>
+              <w:t>/12/2020</w:t>
             </w:r>
           </w:p>
         </w:tc>
@@ -17070,7 +17151,27 @@
                 <w:sz w:val="22"/>
                 <w:lang w:eastAsia="es-ES"/>
               </w:rPr>
-              <w:t>Implementación incial y desarrollo de los requisitos para los roles de cliente y trabajador</w:t>
+              <w:t xml:space="preserve">Implementación </w:t>
+            </w:r>
+            <w:proofErr w:type="spellStart"/>
+            <w:r>
+              <w:rPr>
+                <w:rFonts w:eastAsia="Times New Roman" w:cs="Arial"/>
+                <w:color w:val="000000"/>
+                <w:sz w:val="22"/>
+                <w:lang w:eastAsia="es-ES"/>
+              </w:rPr>
+              <w:t>incial</w:t>
+            </w:r>
+            <w:proofErr w:type="spellEnd"/>
+            <w:r>
+              <w:rPr>
+                <w:rFonts w:eastAsia="Times New Roman" w:cs="Arial"/>
+                <w:color w:val="000000"/>
+                <w:sz w:val="22"/>
+                <w:lang w:eastAsia="es-ES"/>
+              </w:rPr>
+              <w:t xml:space="preserve"> y desarrollo de los requisitos para los roles de cliente y trabajador</w:t>
             </w:r>
           </w:p>
         </w:tc>
@@ -20153,8 +20254,19 @@
                 <w:sz w:val="22"/>
                 <w:lang w:eastAsia="es-ES"/>
               </w:rPr>
-              <w:t>Revisión de la implementación de la gestión de ususarios</w:t>
-            </w:r>
+              <w:t xml:space="preserve">Revisión de la implementación de la gestión de </w:t>
+            </w:r>
+            <w:proofErr w:type="spellStart"/>
+            <w:r>
+              <w:rPr>
+                <w:rFonts w:eastAsia="Times New Roman" w:cs="Arial"/>
+                <w:color w:val="000000"/>
+                <w:sz w:val="22"/>
+                <w:lang w:eastAsia="es-ES"/>
+              </w:rPr>
+              <w:t>ususarios</w:t>
+            </w:r>
+            <w:proofErr w:type="spellEnd"/>
           </w:p>
         </w:tc>
         <w:tc>
@@ -20873,7 +20985,7 @@
         <w:trPr>
           <w:gridAfter w:val="1"/>
           <w:wAfter w:w="146" w:type="dxa"/>
-          <w:trHeight w:val="408"/>
+          <w:trHeight w:val="458"/>
         </w:trPr>
         <w:tc>
           <w:tcPr>
@@ -23983,7 +24095,7 @@
         <w:trPr>
           <w:gridAfter w:val="1"/>
           <w:wAfter w:w="146" w:type="dxa"/>
-          <w:trHeight w:val="408"/>
+          <w:trHeight w:val="458"/>
         </w:trPr>
         <w:tc>
           <w:tcPr>
@@ -29187,8 +29299,19 @@
                 <w:sz w:val="22"/>
                 <w:lang w:eastAsia="es-ES"/>
               </w:rPr>
-              <w:t>Estudio sobre el machine learning</w:t>
-            </w:r>
+              <w:t xml:space="preserve">Estudio sobre el machine </w:t>
+            </w:r>
+            <w:proofErr w:type="spellStart"/>
+            <w:r>
+              <w:rPr>
+                <w:rFonts w:eastAsia="Times New Roman" w:cs="Arial"/>
+                <w:color w:val="000000"/>
+                <w:sz w:val="22"/>
+                <w:lang w:eastAsia="es-ES"/>
+              </w:rPr>
+              <w:t>learning</w:t>
+            </w:r>
+            <w:proofErr w:type="spellEnd"/>
           </w:p>
         </w:tc>
         <w:tc>
@@ -29823,7 +29946,27 @@
                 <w:sz w:val="22"/>
                 <w:lang w:eastAsia="es-ES"/>
               </w:rPr>
-              <w:t xml:space="preserve">Implementación del machine learning </w:t>
+              <w:t xml:space="preserve">Implementación del machine </w:t>
+            </w:r>
+            <w:proofErr w:type="spellStart"/>
+            <w:r>
+              <w:rPr>
+                <w:rFonts w:eastAsia="Times New Roman" w:cs="Arial"/>
+                <w:color w:val="000000"/>
+                <w:sz w:val="22"/>
+                <w:lang w:eastAsia="es-ES"/>
+              </w:rPr>
+              <w:t>learning</w:t>
+            </w:r>
+            <w:proofErr w:type="spellEnd"/>
+            <w:r>
+              <w:rPr>
+                <w:rFonts w:eastAsia="Times New Roman" w:cs="Arial"/>
+                <w:color w:val="000000"/>
+                <w:sz w:val="22"/>
+                <w:lang w:eastAsia="es-ES"/>
+              </w:rPr>
+              <w:t xml:space="preserve"> </w:t>
             </w:r>
           </w:p>
         </w:tc>
@@ -31267,16 +31410,7 @@
                 <w:sz w:val="22"/>
                 <w:lang w:eastAsia="es-ES"/>
               </w:rPr>
-              <w:t>4</w:t>
-            </w:r>
-            <w:r>
-              <w:rPr>
-                <w:rFonts w:eastAsia="Times New Roman" w:cs="Arial"/>
-                <w:color w:val="000000"/>
-                <w:sz w:val="22"/>
-                <w:lang w:eastAsia="es-ES"/>
-              </w:rPr>
-              <w:t>/</w:t>
+              <w:t>4/</w:t>
             </w:r>
             <w:r>
               <w:rPr>
@@ -35062,7 +35196,7 @@
         <w:trPr>
           <w:gridAfter w:val="1"/>
           <w:wAfter w:w="146" w:type="dxa"/>
-          <w:trHeight w:val="408"/>
+          <w:trHeight w:val="458"/>
         </w:trPr>
         <w:tc>
           <w:tcPr>
@@ -36037,6 +36171,11 @@
     </w:tbl>
     <w:p/>
     <w:p>
+      <w:pPr>
+        <w:rPr>
+          <w:noProof/>
+        </w:rPr>
+      </w:pPr>
       <w:r>
         <w:rPr>
           <w:noProof/>
@@ -36062,9 +36201,160 @@
         </w:drawing>
       </w:r>
     </w:p>
+    <w:p>
+      <w:pPr>
+        <w:rPr>
+          <w:noProof/>
+        </w:rPr>
+      </w:pPr>
+    </w:p>
+    <w:p>
+      <w:pPr>
+        <w:tabs>
+          <w:tab w:val="left" w:pos="1987"/>
+        </w:tabs>
+      </w:pPr>
+      <w:r>
+        <w:tab/>
+      </w:r>
+    </w:p>
+    <w:p>
+      <w:pPr>
+        <w:spacing w:line="259" w:lineRule="auto"/>
+        <w:jc w:val="left"/>
+      </w:pPr>
+      <w:r>
+        <w:br w:type="page"/>
+      </w:r>
+    </w:p>
+    <w:p>
+      <w:pPr>
+        <w:tabs>
+          <w:tab w:val="left" w:pos="1987"/>
+        </w:tabs>
+        <w:sectPr>
+          <w:pgSz w:w="16838" w:h="11906" w:orient="landscape"/>
+          <w:pgMar w:top="1701" w:right="1418" w:bottom="1701" w:left="1418" w:header="709" w:footer="709" w:gutter="0"/>
+          <w:cols w:space="708"/>
+          <w:titlePg/>
+          <w:docGrid w:linePitch="360"/>
+        </w:sectPr>
+      </w:pPr>
+    </w:p>
+    <w:p>
+      <w:pPr>
+        <w:pStyle w:val="TituloTFG"/>
+      </w:pPr>
+      <w:r>
+        <w:lastRenderedPageBreak/>
+        <w:t>Diseño</w:t>
+      </w:r>
+    </w:p>
+    <w:p/>
+    <w:p>
+      <w:pPr>
+        <w:pStyle w:val="Sinespaciado"/>
+      </w:pPr>
+      <w:r>
+        <w:t>Diseño de la arquitectura</w:t>
+      </w:r>
+    </w:p>
+    <w:p/>
+    <w:p>
+      <w:r>
+        <w:t xml:space="preserve">La arquitectura de está compuesta por tres niveles: interfaz gráfica, lógica y base de datos. </w:t>
+      </w:r>
+    </w:p>
+    <w:p>
+      <w:r>
+        <w:t>La interfaz gráfica o “</w:t>
+      </w:r>
+      <w:proofErr w:type="spellStart"/>
+      <w:r>
+        <w:t>front-end</w:t>
+      </w:r>
+      <w:proofErr w:type="spellEnd"/>
+      <w:r>
+        <w:t xml:space="preserve">” </w:t>
+      </w:r>
+      <w:r>
+        <w:t>está basada en el lenguaje de Angular. La funci</w:t>
+      </w:r>
+      <w:r>
+        <w:t>ón que se le atribuye a este nivel es la interacción con el usuario. Para responder a los eventos que el usuario solicita, este nivel hace una petición al nivel de lógica en busca de una respuesta para el usuario.</w:t>
+      </w:r>
+    </w:p>
+    <w:p>
+      <w:r>
+        <w:t>La lógica o “back-</w:t>
+      </w:r>
+      <w:proofErr w:type="spellStart"/>
+      <w:r>
+        <w:t>end</w:t>
+      </w:r>
+      <w:proofErr w:type="spellEnd"/>
+      <w:r>
+        <w:t xml:space="preserve">” está basada en el leguaje Java. Concretamente, se utiliza el </w:t>
+      </w:r>
+      <w:proofErr w:type="spellStart"/>
+      <w:r>
+        <w:t>framework</w:t>
+      </w:r>
+      <w:proofErr w:type="spellEnd"/>
+      <w:r>
+        <w:t xml:space="preserve"> de Spring </w:t>
+      </w:r>
+      <w:proofErr w:type="spellStart"/>
+      <w:r>
+        <w:t>Boot</w:t>
+      </w:r>
+      <w:proofErr w:type="spellEnd"/>
+      <w:r>
+        <w:t xml:space="preserve">. </w:t>
+      </w:r>
+      <w:r>
+        <w:t>La función que se le atribuye a este nivel es proporcionar una respuesta en base a la petición que ha sido realizada por la interfaz gráfica. Generalmente, para satisfacer a la petición tiene que hacer uso de la base de datos.</w:t>
+      </w:r>
+    </w:p>
+    <w:p>
+      <w:r>
+        <w:t xml:space="preserve">La base de datos está basada en el lenguaje MySQL. Se utiliza una base de datos implementada en el </w:t>
+      </w:r>
+      <w:proofErr w:type="spellStart"/>
+      <w:r>
+        <w:t>framework</w:t>
+      </w:r>
+      <w:proofErr w:type="spellEnd"/>
+      <w:r>
+        <w:t xml:space="preserve"> de Spring </w:t>
+      </w:r>
+      <w:proofErr w:type="spellStart"/>
+      <w:r>
+        <w:t>Boot</w:t>
+      </w:r>
+      <w:proofErr w:type="spellEnd"/>
+      <w:r>
+        <w:t>.</w:t>
+      </w:r>
+      <w:r>
+        <w:t xml:space="preserve"> La función que se le atribuye a este nivel es almacenar la información correspondiente a los datos del negocio. Además, tiene que satisfacer las peticiones que sean realizadas por el nivel superior.</w:t>
+      </w:r>
+    </w:p>
+    <w:p/>
+    <w:p>
+      <w:pPr>
+        <w:pStyle w:val="Sinespaciado"/>
+      </w:pPr>
+      <w:r>
+        <w:t xml:space="preserve">Diseño de la </w:t>
+      </w:r>
+      <w:r>
+        <w:t>interfaz general</w:t>
+      </w:r>
+    </w:p>
     <w:sectPr>
-      <w:pgSz w:w="16838" w:h="11906" w:orient="landscape"/>
-      <w:pgMar w:top="1701" w:right="1418" w:bottom="1701" w:left="1418" w:header="709" w:footer="709" w:gutter="0"/>
+      <w:pgSz w:w="11906" w:h="16838"/>
+      <w:pgMar w:top="1418" w:right="1701" w:bottom="1418" w:left="1701" w:header="709" w:footer="709" w:gutter="0"/>
       <w:cols w:space="708"/>
       <w:titlePg/>
       <w:docGrid w:linePitch="360"/>

</xml_diff>

<commit_message>
[IMPL] Documentación final del SP2 Se ha añadido la documentación necesaria para dar por finalizado el sprint 2. [FALTA] Falta añadir la documentación a la memoria debido a que falta el visto bueno por parte de la tutora del tfg.
</commit_message>
<xml_diff>
--- a/documentación/Memoria.docx
+++ b/documentación/Memoria.docx
@@ -356,7 +356,19 @@
           <w:sz w:val="36"/>
           <w:szCs w:val="36"/>
         </w:rPr>
-        <w:t>junio 2020</w:t>
+        <w:t>junio 202</w:t>
+      </w:r>
+      <w:r>
+        <w:rPr>
+          <w:b/>
+          <w:bCs/>
+          <w:i/>
+          <w:iCs/>
+          <w:color w:val="FF9F43"/>
+          <w:sz w:val="36"/>
+          <w:szCs w:val="36"/>
+        </w:rPr>
+        <w:t>1</w:t>
       </w:r>
       <w:r>
         <w:br w:type="page"/>
@@ -17151,27 +17163,7 @@
                 <w:sz w:val="22"/>
                 <w:lang w:eastAsia="es-ES"/>
               </w:rPr>
-              <w:t xml:space="preserve">Implementación </w:t>
-            </w:r>
-            <w:proofErr w:type="spellStart"/>
-            <w:r>
-              <w:rPr>
-                <w:rFonts w:eastAsia="Times New Roman" w:cs="Arial"/>
-                <w:color w:val="000000"/>
-                <w:sz w:val="22"/>
-                <w:lang w:eastAsia="es-ES"/>
-              </w:rPr>
-              <w:t>incial</w:t>
-            </w:r>
-            <w:proofErr w:type="spellEnd"/>
-            <w:r>
-              <w:rPr>
-                <w:rFonts w:eastAsia="Times New Roman" w:cs="Arial"/>
-                <w:color w:val="000000"/>
-                <w:sz w:val="22"/>
-                <w:lang w:eastAsia="es-ES"/>
-              </w:rPr>
-              <w:t xml:space="preserve"> y desarrollo de los requisitos para los roles de cliente y trabajador</w:t>
+              <w:t>Implementación incial y desarrollo de los requisitos para los roles de cliente y trabajador</w:t>
             </w:r>
           </w:p>
         </w:tc>
@@ -20254,19 +20246,8 @@
                 <w:sz w:val="22"/>
                 <w:lang w:eastAsia="es-ES"/>
               </w:rPr>
-              <w:t xml:space="preserve">Revisión de la implementación de la gestión de </w:t>
-            </w:r>
-            <w:proofErr w:type="spellStart"/>
-            <w:r>
-              <w:rPr>
-                <w:rFonts w:eastAsia="Times New Roman" w:cs="Arial"/>
-                <w:color w:val="000000"/>
-                <w:sz w:val="22"/>
-                <w:lang w:eastAsia="es-ES"/>
-              </w:rPr>
-              <w:t>ususarios</w:t>
-            </w:r>
-            <w:proofErr w:type="spellEnd"/>
+              <w:t>Revisión de la implementación de la gestión de ususarios</w:t>
+            </w:r>
           </w:p>
         </w:tc>
         <w:tc>
@@ -29299,19 +29280,8 @@
                 <w:sz w:val="22"/>
                 <w:lang w:eastAsia="es-ES"/>
               </w:rPr>
-              <w:t xml:space="preserve">Estudio sobre el machine </w:t>
-            </w:r>
-            <w:proofErr w:type="spellStart"/>
-            <w:r>
-              <w:rPr>
-                <w:rFonts w:eastAsia="Times New Roman" w:cs="Arial"/>
-                <w:color w:val="000000"/>
-                <w:sz w:val="22"/>
-                <w:lang w:eastAsia="es-ES"/>
-              </w:rPr>
-              <w:t>learning</w:t>
-            </w:r>
-            <w:proofErr w:type="spellEnd"/>
+              <w:t>Estudio sobre el machine learning</w:t>
+            </w:r>
           </w:p>
         </w:tc>
         <w:tc>
@@ -29946,27 +29916,7 @@
                 <w:sz w:val="22"/>
                 <w:lang w:eastAsia="es-ES"/>
               </w:rPr>
-              <w:t xml:space="preserve">Implementación del machine </w:t>
-            </w:r>
-            <w:proofErr w:type="spellStart"/>
-            <w:r>
-              <w:rPr>
-                <w:rFonts w:eastAsia="Times New Roman" w:cs="Arial"/>
-                <w:color w:val="000000"/>
-                <w:sz w:val="22"/>
-                <w:lang w:eastAsia="es-ES"/>
-              </w:rPr>
-              <w:t>learning</w:t>
-            </w:r>
-            <w:proofErr w:type="spellEnd"/>
-            <w:r>
-              <w:rPr>
-                <w:rFonts w:eastAsia="Times New Roman" w:cs="Arial"/>
-                <w:color w:val="000000"/>
-                <w:sz w:val="22"/>
-                <w:lang w:eastAsia="es-ES"/>
-              </w:rPr>
-              <w:t xml:space="preserve"> </w:t>
+              <w:t xml:space="preserve">Implementación del machine learning </w:t>
             </w:r>
           </w:p>
         </w:tc>
@@ -36267,15 +36217,7 @@
     </w:p>
     <w:p>
       <w:r>
-        <w:t>La interfaz gráfica o “</w:t>
-      </w:r>
-      <w:proofErr w:type="spellStart"/>
-      <w:r>
-        <w:t>front-end</w:t>
-      </w:r>
-      <w:proofErr w:type="spellEnd"/>
-      <w:r>
-        <w:t xml:space="preserve">” </w:t>
+        <w:t xml:space="preserve">La interfaz gráfica o “front-end” </w:t>
       </w:r>
       <w:r>
         <w:t>está basada en el lenguaje de Angular. La funci</w:t>
@@ -36286,31 +36228,7 @@
     </w:p>
     <w:p>
       <w:r>
-        <w:t>La lógica o “back-</w:t>
-      </w:r>
-      <w:proofErr w:type="spellStart"/>
-      <w:r>
-        <w:t>end</w:t>
-      </w:r>
-      <w:proofErr w:type="spellEnd"/>
-      <w:r>
-        <w:t xml:space="preserve">” está basada en el leguaje Java. Concretamente, se utiliza el </w:t>
-      </w:r>
-      <w:proofErr w:type="spellStart"/>
-      <w:r>
-        <w:t>framework</w:t>
-      </w:r>
-      <w:proofErr w:type="spellEnd"/>
-      <w:r>
-        <w:t xml:space="preserve"> de Spring </w:t>
-      </w:r>
-      <w:proofErr w:type="spellStart"/>
-      <w:r>
-        <w:t>Boot</w:t>
-      </w:r>
-      <w:proofErr w:type="spellEnd"/>
-      <w:r>
-        <w:t xml:space="preserve">. </w:t>
+        <w:t xml:space="preserve">La lógica o “back-end” está basada en el leguaje Java. Concretamente, se utiliza el framework de Spring Boot. </w:t>
       </w:r>
       <w:r>
         <w:t>La función que se le atribuye a este nivel es proporcionar una respuesta en base a la petición que ha sido realizada por la interfaz gráfica. Generalmente, para satisfacer a la petición tiene que hacer uso de la base de datos.</w:t>
@@ -36318,23 +36236,7 @@
     </w:p>
     <w:p>
       <w:r>
-        <w:t xml:space="preserve">La base de datos está basada en el lenguaje MySQL. Se utiliza una base de datos implementada en el </w:t>
-      </w:r>
-      <w:proofErr w:type="spellStart"/>
-      <w:r>
-        <w:t>framework</w:t>
-      </w:r>
-      <w:proofErr w:type="spellEnd"/>
-      <w:r>
-        <w:t xml:space="preserve"> de Spring </w:t>
-      </w:r>
-      <w:proofErr w:type="spellStart"/>
-      <w:r>
-        <w:t>Boot</w:t>
-      </w:r>
-      <w:proofErr w:type="spellEnd"/>
-      <w:r>
-        <w:t>.</w:t>
+        <w:t>La base de datos está basada en el lenguaje MySQL. Se utiliza una base de datos implementada en el framework de Spring Boot.</w:t>
       </w:r>
       <w:r>
         <w:t xml:space="preserve"> La función que se le atribuye a este nivel es almacenar la información correspondiente a los datos del negocio. Además, tiene que satisfacer las peticiones que sean realizadas por el nivel superior.</w:t>
@@ -36398,6 +36300,7 @@
         <w:docPartUnique/>
       </w:docPartObj>
     </w:sdtPr>
+    <w:sdtEndPr/>
     <w:sdtContent>
       <w:p>
         <w:pPr>

</xml_diff>